<commit_message>
merge xml before extracting text. aborting this idea
</commit_message>
<xml_diff>
--- a/test/resources/example_copy.docx
+++ b/test/resources/example_copy.docx
@@ -440,6 +440,8 @@
     <w:p>
       <w:r>
         <w:t xml:space="preserve">Reference footnote 1</w:t>
+      </w:r>
+      <w:r>
         <w:rPr>
           <w:rStyle w:val="FootnoteReference"/>
         </w:rPr>
@@ -449,6 +451,8 @@
     <w:p>
       <w:r>
         <w:t>Reference footnote 2</w:t>
+      </w:r>
+      <w:r>
         <w:rPr>
           <w:rStyle w:val="FootnoteReference"/>
         </w:rPr>
@@ -458,6 +462,8 @@
     <w:p>
       <w:r>
         <w:t>Reference endnote 1</w:t>
+      </w:r>
+      <w:r>
         <w:rPr>
           <w:rStyle w:val="EndnoteReference"/>
         </w:rPr>
@@ -467,6 +473,8 @@
     <w:p>
       <w:r>
         <w:t>Reference endnote 2</w:t>
+      </w:r>
+      <w:r>
         <w:rPr>
           <w:rStyle w:val="EndnoteReference"/>
         </w:rPr>
@@ -587,6 +595,8 @@
           <w:rStyle w:val="EndnoteReference"/>
         </w:rPr>
         <w:endnoteRef/>
+      </w:r>
+      <w:r>
         <w:t xml:space="preserve"> First endnote</w:t>
       </w:r>
     </w:p>
@@ -601,6 +611,8 @@
           <w:rStyle w:val="EndnoteReference"/>
         </w:rPr>
         <w:endnoteRef/>
+      </w:r>
+      <w:r>
         <w:t xml:space="preserve"> Second endnote</w:t>
         <w:rPr>
           <w:noProof/>
@@ -761,6 +773,8 @@
           <w:rStyle w:val="FootnoteReference"/>
         </w:rPr>
         <w:footnoteRef/>
+      </w:r>
+      <w:r>
         <w:t xml:space="preserve"> First footnote</w:t>
       </w:r>
     </w:p>
@@ -775,6 +789,8 @@
           <w:rStyle w:val="FootnoteReference"/>
         </w:rPr>
         <w:footnoteRef/>
+      </w:r>
+      <w:r>
         <w:t xml:space="preserve"> Second footnote</w:t>
         <w:rPr>
           <w:noProof/>

</xml_diff>

<commit_message>
merging with docx2python styles
</commit_message>
<xml_diff>
--- a/test/resources/example_copy.docx
+++ b/test/resources/example_copy.docx
@@ -440,8 +440,6 @@
     <w:p>
       <w:r>
         <w:t xml:space="preserve">Reference footnote 1</w:t>
-      </w:r>
-      <w:r>
         <w:rPr>
           <w:rStyle w:val="FootnoteReference"/>
         </w:rPr>
@@ -451,8 +449,6 @@
     <w:p>
       <w:r>
         <w:t>Reference footnote 2</w:t>
-      </w:r>
-      <w:r>
         <w:rPr>
           <w:rStyle w:val="FootnoteReference"/>
         </w:rPr>
@@ -462,8 +458,6 @@
     <w:p>
       <w:r>
         <w:t>Reference endnote 1</w:t>
-      </w:r>
-      <w:r>
         <w:rPr>
           <w:rStyle w:val="EndnoteReference"/>
         </w:rPr>
@@ -473,8 +467,6 @@
     <w:p>
       <w:r>
         <w:t>Reference endnote 2</w:t>
-      </w:r>
-      <w:r>
         <w:rPr>
           <w:rStyle w:val="EndnoteReference"/>
         </w:rPr>
@@ -595,8 +587,6 @@
           <w:rStyle w:val="EndnoteReference"/>
         </w:rPr>
         <w:endnoteRef/>
-      </w:r>
-      <w:r>
         <w:t xml:space="preserve"> First endnote</w:t>
       </w:r>
     </w:p>
@@ -611,8 +601,6 @@
           <w:rStyle w:val="EndnoteReference"/>
         </w:rPr>
         <w:endnoteRef/>
-      </w:r>
-      <w:r>
         <w:t xml:space="preserve"> Second endnote</w:t>
         <w:rPr>
           <w:noProof/>
@@ -773,8 +761,6 @@
           <w:rStyle w:val="FootnoteReference"/>
         </w:rPr>
         <w:footnoteRef/>
-      </w:r>
-      <w:r>
         <w:t xml:space="preserve"> First footnote</w:t>
       </w:r>
     </w:p>
@@ -789,8 +775,6 @@
           <w:rStyle w:val="FootnoteReference"/>
         </w:rPr>
         <w:footnoteRef/>
-      </w:r>
-      <w:r>
         <w:t xml:space="preserve"> Second footnote</w:t>
         <w:rPr>
           <w:noProof/>

</xml_diff>